<commit_message>
fix(Contract): export word by template
</commit_message>
<xml_diff>
--- a/src/storage/app/word-exporter/templates/contract_english.docx
+++ b/src/storage/app/word-exporter/templates/contract_english.docx
@@ -257,25 +257,7 @@
                 <w:sz w:val="20"/>
                 <w:szCs w:val="20"/>
               </w:rPr>
-              <w:t>HCMC, date${dateNow}/${</w:t>
-            </w:r>
-            <w:r>
-              <w:rPr>
-                <w:rFonts w:eastAsia="Arial Unicode MS" w:cs="Arial Unicode MS" w:ascii="Arial Unicode MS" w:hAnsi="Arial Unicode MS"/>
-                <w:color w:val="000000" w:themeColor="text1"/>
-                <w:sz w:val="20"/>
-                <w:szCs w:val="20"/>
-              </w:rPr>
-              <w:t>monthNow</w:t>
-            </w:r>
-            <w:r>
-              <w:rPr>
-                <w:rFonts w:eastAsia="Arial Unicode MS" w:cs="Arial Unicode MS" w:ascii="Arial Unicode MS" w:hAnsi="Arial Unicode MS"/>
-                <w:color w:val="000000" w:themeColor="text1"/>
-                <w:sz w:val="20"/>
-                <w:szCs w:val="20"/>
-              </w:rPr>
-              <w:t>}/${yearNow}</w:t>
+              <w:t>HCMC, date${dateNow}/${monthNow}/${yearNow}</w:t>
             </w:r>
           </w:p>
         </w:tc>
@@ -322,47 +304,7 @@
           <w:sz w:val="32"/>
           <w:szCs w:val="32"/>
         </w:rPr>
-        <w:t xml:space="preserve">HỢP ĐỒNG </w:t>
-      </w:r>
-      <w:r>
-        <w:rPr>
-          <w:rFonts w:eastAsia="Arial Unicode MS" w:cs="Arial Unicode MS" w:ascii="Arial Unicode MS" w:hAnsi="Arial Unicode MS"/>
-          <w:b/>
-          <w:color w:val="000000" w:themeColor="text1"/>
-          <w:sz w:val="32"/>
-          <w:szCs w:val="32"/>
-        </w:rPr>
-        <w:t>$</w:t>
-      </w:r>
-      <w:r>
-        <w:rPr>
-          <w:rFonts w:eastAsia="Arial Unicode MS" w:cs="Arial Unicode MS" w:ascii="Arial Unicode MS" w:hAnsi="Arial Unicode MS"/>
-          <w:b/>
-          <w:color w:val="000000" w:themeColor="text1"/>
-          <w:sz w:val="32"/>
-          <w:szCs w:val="32"/>
-        </w:rPr>
-        <w:t>{</w:t>
-      </w:r>
-      <w:r>
-        <w:rPr>
-          <w:rFonts w:eastAsia="Arial Unicode MS" w:cs="Arial Unicode MS" w:ascii="Arial Unicode MS" w:hAnsi="Arial Unicode MS"/>
-          <w:b/>
-          <w:color w:val="000000" w:themeColor="text1"/>
-          <w:sz w:val="32"/>
-          <w:szCs w:val="32"/>
-        </w:rPr>
-        <w:t>typeVn</w:t>
-      </w:r>
-      <w:r>
-        <w:rPr>
-          <w:rFonts w:eastAsia="Arial Unicode MS" w:cs="Arial Unicode MS" w:ascii="Arial Unicode MS" w:hAnsi="Arial Unicode MS"/>
-          <w:b/>
-          <w:color w:val="000000" w:themeColor="text1"/>
-          <w:sz w:val="32"/>
-          <w:szCs w:val="32"/>
-        </w:rPr>
-        <w:t>}</w:t>
+        <w:t>HỢP ĐỒNG ${typeVn}</w:t>
       </w:r>
     </w:p>
     <w:p>
@@ -391,40 +333,7 @@
           <w:sz w:val="32"/>
           <w:szCs w:val="32"/>
         </w:rPr>
-        <w:t>$</w:t>
-      </w:r>
-      <w:r>
-        <w:rPr>
-          <w:rFonts w:eastAsia="Arial Unicode MS" w:cs="Arial Unicode MS" w:ascii="Arial Unicode MS" w:hAnsi="Arial Unicode MS"/>
-          <w:b/>
-          <w:i/>
-          <w:color w:val="000000" w:themeColor="text1"/>
-          <w:sz w:val="32"/>
-          <w:szCs w:val="32"/>
-        </w:rPr>
-        <w:t>{</w:t>
-      </w:r>
-      <w:r>
-        <w:rPr>
-          <w:rFonts w:eastAsia="Arial Unicode MS" w:cs="Arial Unicode MS" w:ascii="Arial Unicode MS" w:hAnsi="Arial Unicode MS"/>
-          <w:b/>
-          <w:i/>
-          <w:color w:val="000000" w:themeColor="text1"/>
-          <w:sz w:val="32"/>
-          <w:szCs w:val="32"/>
-        </w:rPr>
-        <w:t>typeEnglish</w:t>
-      </w:r>
-      <w:r>
-        <w:rPr>
-          <w:rFonts w:eastAsia="Arial Unicode MS" w:cs="Arial Unicode MS" w:ascii="Arial Unicode MS" w:hAnsi="Arial Unicode MS"/>
-          <w:b/>
-          <w:i/>
-          <w:color w:val="000000" w:themeColor="text1"/>
-          <w:sz w:val="32"/>
-          <w:szCs w:val="32"/>
-        </w:rPr>
-        <w:t>} CONTRACT</w:t>
+        <w:t>${typeEnglish} CONTRACT</w:t>
       </w:r>
     </w:p>
     <w:p>
@@ -943,7 +852,18 @@
           <w:color w:val="000000" w:themeColor="text1"/>
         </w:rPr>
         <w:tab/>
-        <w:t>: NGUYỄN HUỲNH THU TRÚC</w:t>
+        <w:t xml:space="preserve">: </w:t>
+      </w:r>
+      <w:r>
+        <w:rPr>
+          <w:rFonts w:eastAsia="Arial Unicode MS" w:cs="Arial Unicode MS" w:ascii="Arial Unicode MS" w:hAnsi="Arial Unicode MS"/>
+          <w:color w:val="000000" w:themeColor="text1"/>
+          <w:kern w:val="0"/>
+          <w:sz w:val="20"/>
+          <w:szCs w:val="20"/>
+          <w:lang w:val="en-US" w:eastAsia="en-US" w:bidi="en-US"/>
+        </w:rPr>
+        <w:t>${signer}</w:t>
       </w:r>
     </w:p>
     <w:p>
@@ -987,11 +907,14 @@
       <w:r>
         <w:rPr>
           <w:rFonts w:eastAsia="Arial Unicode MS" w:cs="Arial Unicode MS" w:ascii="Arial Unicode MS" w:hAnsi="Arial Unicode MS"/>
-          <w:color w:val="000000" w:themeColor="text1"/>
-          <w:sz w:val="20"/>
-          <w:szCs w:val="20"/>
-        </w:rPr>
-        <w:t>NGUYEN HUYNH THU TRUC</w:t>
+          <w:i/>
+          <w:color w:val="000000" w:themeColor="text1"/>
+          <w:kern w:val="0"/>
+          <w:sz w:val="20"/>
+          <w:szCs w:val="20"/>
+          <w:lang w:val="en-US" w:eastAsia="en-US" w:bidi="en-US"/>
+        </w:rPr>
+        <w:t>${signer}</w:t>
       </w:r>
     </w:p>
     <w:p>
@@ -1031,7 +954,18 @@
         </w:rPr>
         <w:t>vụ</w:t>
         <w:tab/>
-        <w:t>: Giám đốc</w:t>
+        <w:t xml:space="preserve">: </w:t>
+      </w:r>
+      <w:r>
+        <w:rPr>
+          <w:rFonts w:eastAsia="Arial Unicode MS" w:cs="Arial Unicode MS" w:ascii="Arial Unicode MS" w:hAnsi="Arial Unicode MS"/>
+          <w:color w:val="000000" w:themeColor="text1"/>
+          <w:kern w:val="0"/>
+          <w:sz w:val="20"/>
+          <w:szCs w:val="20"/>
+          <w:lang w:val="en-US" w:eastAsia="en-US" w:bidi="en-US"/>
+        </w:rPr>
+        <w:t>${position}</w:t>
       </w:r>
     </w:p>
     <w:p>
@@ -1076,10 +1010,13 @@
         <w:rPr>
           <w:rFonts w:eastAsia="Arial Unicode MS" w:cs="Arial Unicode MS" w:ascii="Arial Unicode MS" w:hAnsi="Arial Unicode MS"/>
           <w:color w:val="000000" w:themeColor="text1"/>
-          <w:sz w:val="20"/>
-          <w:szCs w:val="20"/>
-        </w:rPr>
-        <w:t>Director</w:t>
+          <w:spacing w:val="-5"/>
+          <w:kern w:val="0"/>
+          <w:sz w:val="20"/>
+          <w:szCs w:val="20"/>
+          <w:lang w:val="en-US" w:eastAsia="en-US" w:bidi="en-US"/>
+        </w:rPr>
+        <w:t>${position}</w:t>
       </w:r>
     </w:p>
     <w:p>
@@ -1195,14 +1132,7 @@
         </w:rPr>
         <w:t>Thầy/Cô</w:t>
         <w:tab/>
-        <w:t xml:space="preserve">:  </w:t>
-      </w:r>
-      <w:r>
-        <w:rPr>
-          <w:rFonts w:eastAsia="Arial Unicode MS" w:cs="Arial Unicode MS" w:ascii="Arial Unicode MS" w:hAnsi="Arial Unicode MS"/>
-          <w:b/>
-        </w:rPr>
-        <w:t xml:space="preserve">${fullName}                                  </w:t>
+        <w:t xml:space="preserve">:  ${fullName}                                  </w:t>
       </w:r>
       <w:r>
         <w:rPr>
@@ -1221,19 +1151,7 @@
         <w:rPr>
           <w:rFonts w:eastAsia="Arial Unicode MS" w:cs="Arial Unicode MS" w:ascii="Arial Unicode MS" w:hAnsi="Arial Unicode MS"/>
         </w:rPr>
-        <w:t xml:space="preserve">tịch: </w:t>
-      </w:r>
-      <w:r>
-        <w:rPr>
-          <w:rFonts w:eastAsia="Arial Unicode MS" w:cs="Arial Unicode MS" w:ascii="Arial Unicode MS" w:hAnsi="Arial Unicode MS"/>
-        </w:rPr>
-        <w:t>${nationality}</w:t>
-      </w:r>
-      <w:r>
-        <w:rPr>
-          <w:rFonts w:eastAsia="Arial Unicode MS" w:cs="Arial Unicode MS" w:ascii="Arial Unicode MS" w:hAnsi="Arial Unicode MS"/>
-        </w:rPr>
-        <w:t xml:space="preserve">  </w:t>
+        <w:t xml:space="preserve">tịch: ${nationality}  </w:t>
       </w:r>
     </w:p>
     <w:p>
@@ -1276,13 +1194,7 @@
         <w:rPr>
           <w:rFonts w:eastAsia="Arial Unicode MS" w:cs="Arial Unicode MS" w:ascii="Arial Unicode MS" w:hAnsi="Arial Unicode MS"/>
         </w:rPr>
-        <w:t xml:space="preserve">Nationality: </w:t>
-      </w:r>
-      <w:r>
-        <w:rPr>
-          <w:rFonts w:eastAsia="Arial Unicode MS" w:cs="Arial Unicode MS" w:ascii="Arial Unicode MS" w:hAnsi="Arial Unicode MS"/>
-        </w:rPr>
-        <w:t>${nationality}</w:t>
+        <w:t>Nationality: ${nationality}</w:t>
       </w:r>
     </w:p>
     <w:p>
@@ -1380,18 +1292,7 @@
         </w:rPr>
         <w:t>số</w:t>
         <w:tab/>
-        <w:t xml:space="preserve">:   </w:t>
-      </w:r>
-      <w:r>
-        <w:rPr>
-          <w:rFonts w:eastAsia="Arial Unicode MS" w:cs="Arial Unicode MS" w:ascii="Arial Unicode MS" w:hAnsi="Arial Unicode MS"/>
-        </w:rPr>
-        <w:t>${idCard}</w:t>
-      </w:r>
-      <w:r>
-        <w:rPr>
-          <w:rFonts w:eastAsia="Arial Unicode MS" w:cs="Arial Unicode MS" w:ascii="Arial Unicode MS" w:hAnsi="Arial Unicode MS"/>
-        </w:rPr>
+        <w:t>:   ${idCard}</w:t>
         <w:tab/>
         <w:t>Ngày</w:t>
       </w:r>
@@ -1413,20 +1314,7 @@
           <w:rFonts w:eastAsia="Arial Unicode MS" w:cs="Arial Unicode MS" w:ascii="Arial Unicode MS" w:hAnsi="Arial Unicode MS"/>
           <w:lang w:val="vi-VN"/>
         </w:rPr>
-        <w:t xml:space="preserve"> </w:t>
-      </w:r>
-      <w:r>
-        <w:rPr>
-          <w:rFonts w:eastAsia="Arial Unicode MS" w:cs="Arial Unicode MS" w:ascii="Arial Unicode MS" w:hAnsi="Arial Unicode MS"/>
-          <w:lang w:val="vi-VN"/>
-        </w:rPr>
-        <w:t>${dateOfIssueCard}</w:t>
-      </w:r>
-      <w:r>
-        <w:rPr>
-          <w:rFonts w:eastAsia="Arial Unicode MS" w:cs="Arial Unicode MS" w:ascii="Arial Unicode MS" w:hAnsi="Arial Unicode MS"/>
-          <w:lang w:val="vi-VN"/>
-        </w:rPr>
+        <w:t xml:space="preserve"> ${dateOfIssueCard}</w:t>
         <w:tab/>
       </w:r>
       <w:r>
@@ -1447,19 +1335,7 @@
         <w:rPr>
           <w:rFonts w:eastAsia="Arial Unicode MS" w:cs="Arial Unicode MS" w:ascii="Arial Unicode MS" w:hAnsi="Arial Unicode MS"/>
         </w:rPr>
-        <w:t>cấp:</w:t>
-      </w:r>
-      <w:r>
-        <w:rPr>
-          <w:rFonts w:eastAsia="Arial Unicode MS" w:cs="Arial Unicode MS" w:ascii="Arial Unicode MS" w:hAnsi="Arial Unicode MS"/>
-        </w:rPr>
-        <w:t>${placeOfIssueCard}</w:t>
-      </w:r>
-      <w:r>
-        <w:rPr>
-          <w:rFonts w:eastAsia="Arial Unicode MS" w:cs="Arial Unicode MS" w:ascii="Arial Unicode MS" w:hAnsi="Arial Unicode MS"/>
-        </w:rPr>
-        <w:t xml:space="preserve"> </w:t>
+        <w:t xml:space="preserve">cấp:${placeOfIssueCard} </w:t>
       </w:r>
     </w:p>
     <w:p>
@@ -1522,23 +1398,7 @@
         </w:rPr>
         <w:t>No.</w:t>
         <w:tab/>
-        <w:t xml:space="preserve">:  </w:t>
-      </w:r>
-      <w:r>
-        <w:rPr>
-          <w:rFonts w:eastAsia="Arial Unicode MS" w:cs="Arial Unicode MS" w:ascii="Arial Unicode MS" w:hAnsi="Arial Unicode MS"/>
-          <w:sz w:val="20"/>
-          <w:szCs w:val="20"/>
-        </w:rPr>
-        <w:t>${idCard}</w:t>
-      </w:r>
-      <w:r>
-        <w:rPr>
-          <w:rFonts w:eastAsia="Arial Unicode MS" w:cs="Arial Unicode MS" w:ascii="Arial Unicode MS" w:hAnsi="Arial Unicode MS"/>
-          <w:sz w:val="20"/>
-          <w:szCs w:val="20"/>
-        </w:rPr>
-        <w:t xml:space="preserve"> </w:t>
+        <w:t xml:space="preserve">:  ${idCard} </w:t>
         <w:tab/>
         <w:t>Issued</w:t>
       </w:r>
@@ -1566,16 +1426,7 @@
           <w:szCs w:val="20"/>
           <w:lang w:val="vi-VN"/>
         </w:rPr>
-        <w:t xml:space="preserve"> </w:t>
-      </w:r>
-      <w:r>
-        <w:rPr>
-          <w:rFonts w:eastAsia="Arial Unicode MS" w:cs="Arial Unicode MS" w:ascii="Arial Unicode MS" w:hAnsi="Arial Unicode MS"/>
-          <w:sz w:val="20"/>
-          <w:szCs w:val="20"/>
-          <w:lang w:val="vi-VN"/>
-        </w:rPr>
-        <w:t>${dateOfIssueCard}</w:t>
+        <w:t xml:space="preserve"> ${dateOfIssueCard}</w:t>
       </w:r>
       <w:r>
         <w:rPr>
@@ -1601,23 +1452,7 @@
           <w:sz w:val="20"/>
           <w:szCs w:val="20"/>
         </w:rPr>
-        <w:t xml:space="preserve">place: </w:t>
-      </w:r>
-      <w:r>
-        <w:rPr>
-          <w:rFonts w:eastAsia="Arial Unicode MS" w:cs="Arial Unicode MS" w:ascii="Arial Unicode MS" w:hAnsi="Arial Unicode MS"/>
-          <w:sz w:val="20"/>
-          <w:szCs w:val="20"/>
-        </w:rPr>
-        <w:t>${placeOfIssueCard}</w:t>
-      </w:r>
-      <w:r>
-        <w:rPr>
-          <w:rFonts w:eastAsia="Arial Unicode MS" w:cs="Arial Unicode MS" w:ascii="Arial Unicode MS" w:hAnsi="Arial Unicode MS"/>
-          <w:sz w:val="20"/>
-          <w:szCs w:val="20"/>
-        </w:rPr>
-        <w:t xml:space="preserve"> </w:t>
+        <w:t xml:space="preserve">place: ${placeOfIssueCard} </w:t>
       </w:r>
     </w:p>
     <w:p>
@@ -2814,47 +2649,7 @@
         <w:t>ngày</w:t>
         <w:tab/>
         <w:tab/>
-        <w:t xml:space="preserve">: </w:t>
-      </w:r>
-      <w:r>
-        <w:rPr>
-          <w:rFonts w:eastAsia="Arial Unicode MS" w:cs="Arial Unicode MS" w:ascii="Arial Unicode MS" w:hAnsi="Arial Unicode MS"/>
-          <w:i w:val="false"/>
-          <w:color w:val="000000" w:themeColor="text1"/>
-          <w:sz w:val="20"/>
-          <w:szCs w:val="20"/>
-        </w:rPr>
-        <w:t>$</w:t>
-      </w:r>
-      <w:r>
-        <w:rPr>
-          <w:rFonts w:eastAsia="Arial Unicode MS" w:cs="Arial Unicode MS" w:ascii="Arial Unicode MS" w:hAnsi="Arial Unicode MS"/>
-          <w:i w:val="false"/>
-          <w:color w:val="000000" w:themeColor="text1"/>
-          <w:sz w:val="20"/>
-          <w:szCs w:val="20"/>
-        </w:rPr>
-        <w:t>{</w:t>
-      </w:r>
-      <w:r>
-        <w:rPr>
-          <w:rFonts w:eastAsia="Arial Unicode MS" w:cs="Arial Unicode MS" w:ascii="Arial Unicode MS" w:hAnsi="Arial Unicode MS"/>
-          <w:i w:val="false"/>
-          <w:color w:val="000000" w:themeColor="text1"/>
-          <w:sz w:val="20"/>
-          <w:szCs w:val="20"/>
-        </w:rPr>
-        <w:t>form</w:t>
-      </w:r>
-      <w:r>
-        <w:rPr>
-          <w:rFonts w:eastAsia="Arial Unicode MS" w:cs="Arial Unicode MS" w:ascii="Arial Unicode MS" w:hAnsi="Arial Unicode MS"/>
-          <w:i w:val="false"/>
-          <w:color w:val="000000" w:themeColor="text1"/>
-          <w:sz w:val="20"/>
-          <w:szCs w:val="20"/>
-        </w:rPr>
-        <w:t xml:space="preserve">} </w:t>
+        <w:t xml:space="preserve">: ${from} </w:t>
         <w:tab/>
         <w:tab/>
         <w:tab/>
@@ -2879,17 +2674,7 @@
           <w:sz w:val="20"/>
           <w:szCs w:val="20"/>
         </w:rPr>
-        <w:t xml:space="preserve">ngày: </w:t>
-      </w:r>
-      <w:r>
-        <w:rPr>
-          <w:rFonts w:eastAsia="Arial Unicode MS" w:cs="Arial Unicode MS" w:ascii="Arial Unicode MS" w:hAnsi="Arial Unicode MS"/>
-          <w:i w:val="false"/>
-          <w:color w:val="000000" w:themeColor="text1"/>
-          <w:sz w:val="20"/>
-          <w:szCs w:val="20"/>
-        </w:rPr>
-        <w:t>${to}</w:t>
+        <w:t>ngày: ${to}</w:t>
       </w:r>
     </w:p>
     <w:p>
@@ -2931,17 +2716,7 @@
           <w:szCs w:val="20"/>
           <w:lang w:val="vi-VN"/>
         </w:rPr>
-        <w:t xml:space="preserve"> </w:t>
-      </w:r>
-      <w:r>
-        <w:rPr>
-          <w:rFonts w:eastAsia="Arial Unicode MS" w:cs="Arial Unicode MS" w:ascii="Arial Unicode MS" w:hAnsi="Arial Unicode MS"/>
-          <w:color w:val="000000" w:themeColor="text1"/>
-          <w:sz w:val="20"/>
-          <w:szCs w:val="20"/>
-          <w:lang w:val="vi-VN"/>
-        </w:rPr>
-        <w:t>${from}</w:t>
+        <w:t xml:space="preserve"> ${from}</w:t>
       </w:r>
       <w:r>
         <w:rPr>
@@ -2963,17 +2738,7 @@
           <w:szCs w:val="20"/>
           <w:lang w:val="vi-VN"/>
         </w:rPr>
-        <w:t xml:space="preserve">: </w:t>
-      </w:r>
-      <w:r>
-        <w:rPr>
-          <w:rFonts w:eastAsia="Arial Unicode MS" w:cs="Arial Unicode MS" w:ascii="Arial Unicode MS" w:hAnsi="Arial Unicode MS"/>
-          <w:color w:val="000000" w:themeColor="text1"/>
-          <w:sz w:val="20"/>
-          <w:szCs w:val="20"/>
-          <w:lang w:val="vi-VN"/>
-        </w:rPr>
-        <w:t>${to}</w:t>
+        <w:t>: ${to}</w:t>
       </w:r>
       <w:r>
         <w:rPr>
@@ -3019,26 +2784,7 @@
         <w:t>Lương</w:t>
         <w:tab/>
         <w:tab/>
-        <w:t xml:space="preserve">: </w:t>
-      </w:r>
-      <w:r>
-        <w:rPr>
-          <w:rFonts w:eastAsia="Arial Unicode MS" w:cs="Arial Unicode MS" w:ascii="Arial Unicode MS" w:hAnsi="Arial Unicode MS"/>
-          <w:i w:val="false"/>
-          <w:color w:val="000000" w:themeColor="text1"/>
-          <w:sz w:val="20"/>
-          <w:szCs w:val="20"/>
-        </w:rPr>
-        <w:t>${salary}</w:t>
-      </w:r>
-      <w:r>
-        <w:rPr>
-          <w:rFonts w:eastAsia="Arial Unicode MS" w:cs="Arial Unicode MS" w:ascii="Arial Unicode MS" w:hAnsi="Arial Unicode MS"/>
-          <w:i w:val="false"/>
-          <w:color w:val="000000" w:themeColor="text1"/>
-          <w:sz w:val="20"/>
-          <w:szCs w:val="20"/>
-        </w:rPr>
+        <w:t>: ${salary}</w:t>
         <w:tab/>
         <w:tab/>
         <w:tab/>
@@ -3084,16 +2830,7 @@
         <w:t>Salary</w:t>
         <w:tab/>
         <w:tab/>
-        <w:t xml:space="preserve">: </w:t>
-      </w:r>
-      <w:r>
-        <w:rPr>
-          <w:rFonts w:eastAsia="Arial Unicode MS" w:cs="Arial Unicode MS" w:ascii="Arial Unicode MS" w:hAnsi="Arial Unicode MS"/>
-          <w:color w:val="000000" w:themeColor="text1"/>
-          <w:sz w:val="20"/>
-          <w:szCs w:val="20"/>
-        </w:rPr>
-        <w:t>${salary}</w:t>
+        <w:t>: ${salary}</w:t>
       </w:r>
     </w:p>
     <w:p>
@@ -3169,17 +2906,7 @@
         </w:rPr>
         <w:t>việc</w:t>
         <w:tab/>
-        <w:t xml:space="preserve">: </w:t>
-      </w:r>
-      <w:r>
-        <w:rPr>
-          <w:rFonts w:eastAsia="Arial Unicode MS" w:cs="Arial Unicode MS" w:ascii="Arial Unicode MS" w:hAnsi="Arial Unicode MS"/>
-          <w:i w:val="false"/>
-          <w:color w:val="000000" w:themeColor="text1"/>
-          <w:sz w:val="20"/>
-          <w:szCs w:val="20"/>
-        </w:rPr>
-        <w:t>${branchWord}</w:t>
+        <w:t>: ${branchWord}</w:t>
       </w:r>
     </w:p>
     <w:p>
@@ -3270,17 +2997,7 @@
           <w:sz w:val="20"/>
           <w:szCs w:val="20"/>
         </w:rPr>
-        <w:t xml:space="preserve"> </w:t>
-      </w:r>
-      <w:r>
-        <w:rPr>
-          <w:rFonts w:eastAsia="Arial Unicode MS" w:cs="Arial Unicode MS" w:ascii="Arial Unicode MS" w:hAnsi="Arial Unicode MS"/>
-          <w:color w:val="000000" w:themeColor="text1"/>
-          <w:spacing w:val="-9"/>
-          <w:sz w:val="20"/>
-          <w:szCs w:val="20"/>
-        </w:rPr>
-        <w:t>${branchWord}</w:t>
+        <w:t xml:space="preserve"> ${branchWord}</w:t>
       </w:r>
       <w:r>
         <w:rPr>
@@ -3320,16 +3037,7 @@
           <w:sz w:val="20"/>
           <w:szCs w:val="20"/>
         </w:rPr>
-        <w:t xml:space="preserve">Chức danh chuyên môn: </w:t>
-      </w:r>
-      <w:r>
-        <w:rPr>
-          <w:rFonts w:eastAsia="Arial Unicode MS" w:cs="Arial Unicode MS" w:ascii="Arial Unicode MS" w:hAnsi="Arial Unicode MS"/>
-          <w:color w:val="000000" w:themeColor="text1"/>
-          <w:sz w:val="20"/>
-          <w:szCs w:val="20"/>
-        </w:rPr>
-        <w:t>${position}</w:t>
+        <w:t>Chức danh chuyên môn: ${position}</w:t>
       </w:r>
     </w:p>
     <w:p>
@@ -3360,16 +3068,7 @@
         <w:tab/>
         <w:t>Position</w:t>
         <w:tab/>
-        <w:t xml:space="preserve">: </w:t>
-      </w:r>
-      <w:r>
-        <w:rPr>
-          <w:rFonts w:eastAsia="Arial Unicode MS" w:cs="Arial Unicode MS" w:ascii="Arial Unicode MS" w:hAnsi="Arial Unicode MS"/>
-          <w:color w:val="000000" w:themeColor="text1"/>
-          <w:sz w:val="20"/>
-          <w:szCs w:val="20"/>
-        </w:rPr>
-        <w:t>${position}</w:t>
+        <w:t>: ${position}</w:t>
       </w:r>
     </w:p>
     <w:p>
@@ -6178,43 +5877,7 @@
           <w:sz w:val="20"/>
           <w:szCs w:val="20"/>
         </w:rPr>
-        <w:t xml:space="preserve">: </w:t>
-      </w:r>
-      <w:r>
-        <w:rPr>
-          <w:rFonts w:eastAsia="Arial Unicode MS" w:cs="Arial Unicode MS" w:ascii="Arial Unicode MS" w:hAnsi="Arial Unicode MS"/>
-          <w:color w:val="000000" w:themeColor="text1"/>
-          <w:sz w:val="20"/>
-          <w:szCs w:val="20"/>
-        </w:rPr>
-        <w:t>$</w:t>
-      </w:r>
-      <w:r>
-        <w:rPr>
-          <w:rFonts w:eastAsia="Arial Unicode MS" w:cs="Arial Unicode MS" w:ascii="Arial Unicode MS" w:hAnsi="Arial Unicode MS"/>
-          <w:color w:val="000000" w:themeColor="text1"/>
-          <w:sz w:val="20"/>
-          <w:szCs w:val="20"/>
-        </w:rPr>
-        <w:t>{</w:t>
-      </w:r>
-      <w:r>
-        <w:rPr>
-          <w:rFonts w:eastAsia="Arial Unicode MS" w:cs="Arial Unicode MS" w:ascii="Arial Unicode MS" w:hAnsi="Arial Unicode MS"/>
-          <w:color w:val="000000" w:themeColor="text1"/>
-          <w:sz w:val="20"/>
-          <w:szCs w:val="20"/>
-        </w:rPr>
-        <w:t>salary</w:t>
-      </w:r>
-      <w:r>
-        <w:rPr>
-          <w:rFonts w:eastAsia="Arial Unicode MS" w:cs="Arial Unicode MS" w:ascii="Arial Unicode MS" w:hAnsi="Arial Unicode MS"/>
-          <w:color w:val="000000" w:themeColor="text1"/>
-          <w:sz w:val="20"/>
-          <w:szCs w:val="20"/>
-        </w:rPr>
-        <w:t>} (trước</w:t>
+        <w:t>: ${salary} (trước</w:t>
       </w:r>
       <w:r>
         <w:rPr>
@@ -6328,16 +5991,7 @@
           <w:sz w:val="20"/>
           <w:szCs w:val="20"/>
         </w:rPr>
-        <w:t xml:space="preserve">: </w:t>
-      </w:r>
-      <w:r>
-        <w:rPr>
-          <w:rFonts w:eastAsia="Arial Unicode MS" w:cs="Arial Unicode MS" w:ascii="Arial Unicode MS" w:hAnsi="Arial Unicode MS"/>
-          <w:color w:val="000000" w:themeColor="text1"/>
-          <w:sz w:val="20"/>
-          <w:szCs w:val="20"/>
-        </w:rPr>
-        <w:t>${salary}</w:t>
+        <w:t>: ${salary}</w:t>
       </w:r>
       <w:r>
         <w:rPr>
@@ -13265,33 +12919,7 @@
               </w:rPr>
             </w:pPr>
             <w:r>
-              <w:rPr>
-                <w:rFonts w:eastAsia="Arial Unicode MS" w:cs="Arial Unicode MS" w:ascii="Arial Unicode MS" w:hAnsi="Arial Unicode MS"/>
-                <w:b/>
-                <w:color w:val="000000" w:themeColor="text1"/>
-              </w:rPr>
-              <w:t>MINH DUY NGUYEN</w:t>
-            </w:r>
-          </w:p>
-          <w:p>
-            <w:pPr>
-              <w:pStyle w:val="Normal"/>
-              <w:spacing w:before="0" w:after="120"/>
-              <w:jc w:val="center"/>
-              <w:rPr>
-                <w:rFonts w:ascii="Arial Unicode MS" w:hAnsi="Arial Unicode MS" w:eastAsia="Arial Unicode MS" w:cs="Arial Unicode MS"/>
-                <w:b/>
-                <w:b/>
-                <w:color w:val="000000" w:themeColor="text1"/>
-              </w:rPr>
-            </w:pPr>
-            <w:r>
-              <w:rPr>
-                <w:rFonts w:eastAsia="Arial Unicode MS" w:cs="Arial Unicode MS" w:ascii="Arial Unicode MS" w:hAnsi="Arial Unicode MS"/>
-                <w:b/>
-                <w:color w:val="000000" w:themeColor="text1"/>
-              </w:rPr>
-              <w:t>Director</w:t>
+              <w:rPr/>
             </w:r>
           </w:p>
         </w:tc>
@@ -13335,7 +12963,7 @@
         <w:docPartGallery w:val="Page Numbers (Bottom of Page)"/>
         <w:docPartUnique w:val="true"/>
       </w:docPartObj>
-      <w:id w:val="1467049911"/>
+      <w:id w:val="124900920"/>
     </w:sdtPr>
     <w:sdtContent>
       <w:p>
@@ -14432,7 +14060,6 @@
     <w:rPrDefault>
       <w:rPr>
         <w:rFonts w:ascii="Calibri" w:hAnsi="Calibri" w:eastAsia="Calibri" w:cs="" w:asciiTheme="minorHAnsi" w:cstheme="minorBidi" w:eastAsiaTheme="minorHAnsi" w:hAnsiTheme="minorHAnsi"/>
-        <w:sz w:val="22"/>
         <w:szCs w:val="22"/>
         <w:lang w:val="en-US" w:eastAsia="en-US" w:bidi="ar-SA"/>
       </w:rPr>
@@ -14823,6 +14450,7 @@
     <w:rsid w:val="0002211a"/>
     <w:pPr>
       <w:widowControl w:val="false"/>
+      <w:suppressAutoHyphens w:val="true"/>
       <w:bidi w:val="0"/>
       <w:spacing w:lineRule="auto" w:line="240" w:before="0" w:after="0"/>
       <w:jc w:val="left"/>
@@ -14833,7 +14461,7 @@
       <w:kern w:val="0"/>
       <w:sz w:val="22"/>
       <w:szCs w:val="22"/>
-      <w:lang w:bidi="en-US" w:val="en-US" w:eastAsia="en-US"/>
+      <w:lang w:val="en-US" w:eastAsia="en-US" w:bidi="en-US"/>
     </w:rPr>
   </w:style>
   <w:style w:type="paragraph" w:styleId="Heading1">

</xml_diff>